<commit_message>
Edit .tex file, make final PDF and .zip files
As sent to KGL on 2024-02-17
</commit_message>
<xml_diff>
--- a/CRC-2nd-ed/proofs/9781032518435_prelims.docx
+++ b/CRC-2nd-ed/proofs/9781032518435_prelims.docx
@@ -60,27 +60,7 @@
           <w:szCs w:val="24"/>
           <w:lang w:val="en-US"/>
         </w:rPr>
-        <w:t xml:space="preserve">Learning a computer language like R can be either frustrating, </w:t>
-      </w:r>
-      <w:proofErr w:type="gramStart"/>
-      <w:r>
-        <w:rPr>
-          <w:color w:val="000000"/>
-          <w:sz w:val="24"/>
-          <w:szCs w:val="24"/>
-          <w:lang w:val="en-US"/>
-        </w:rPr>
-        <w:t>fun</w:t>
-      </w:r>
-      <w:proofErr w:type="gramEnd"/>
-      <w:r>
-        <w:rPr>
-          <w:color w:val="000000"/>
-          <w:sz w:val="24"/>
-          <w:szCs w:val="24"/>
-          <w:lang w:val="en-US"/>
-        </w:rPr>
-        <w:t xml:space="preserve"> or boring. Having fun requires challenges that wake up the learner’s curiosity but also provide an emotional reward </w:t>
+        <w:t xml:space="preserve">Learning a computer language like R can be either frustrating, fun or boring. Having fun requires challenges that wake up the learner’s curiosity but also provide an emotional reward </w:t>
       </w:r>
       <w:del w:id="0" w:author="CE" w:date="2023-11-29T08:16:00Z">
         <w:r>
@@ -120,7 +100,56 @@
           <w:szCs w:val="24"/>
           <w:lang w:val="en-US"/>
         </w:rPr>
-        <w:t>overcoming them. The book is designed so that it includes smaller and bigger challenges, in what I call playgrounds, in the hope that all readers will enjoy their path to R fluency. Fluency in the use of a language is a skill that is acquired through practice and exploration. For students and professionals in the biological sciences, humanities and many applied fields, recognizing the parallels between R and natural languages should help them feel at home with R. The approach I use is similar to that of a travel guide, encouraging exploration and describing the available alternatives and how to reach them. The intention is to guide the reader through the R landscape of 2023 and beyond.</w:t>
+        <w:t xml:space="preserve">overcoming them. The book is designed so that it includes smaller and bigger challenges, in what I call playgrounds, in the hope that all readers will enjoy their path to R fluency. Fluency in the use of a language is a skill that is acquired through practice and exploration. For students and professionals in the biological sciences, humanities and many applied fields, recognizing the parallels between R and natural languages should help them feel at home with R. The approach I use is similar to that of a travel guide, encouraging exploration and describing the available alternatives and how to reach them. The intention is to guide the reader through the R landscape of </w:t>
+      </w:r>
+      <w:del w:id="2" w:author="Aphalo, Pedro J" w:date="2024-02-17T23:31:00Z">
+        <w:r>
+          <w:rPr>
+            <w:color w:val="000000"/>
+            <w:sz w:val="24"/>
+            <w:szCs w:val="24"/>
+            <w:lang w:val="en-US"/>
+          </w:rPr>
+          <w:delText xml:space="preserve">2023 </w:delText>
+        </w:r>
+      </w:del>
+      <w:ins w:id="3" w:author="Aphalo, Pedro J" w:date="2024-02-17T23:31:00Z">
+        <w:r>
+          <w:rPr>
+            <w:color w:val="000000"/>
+            <w:sz w:val="24"/>
+            <w:szCs w:val="24"/>
+            <w:lang w:val="en-US"/>
+          </w:rPr>
+          <w:t>202</w:t>
+        </w:r>
+        <w:r>
+          <w:rPr>
+            <w:color w:val="000000"/>
+            <w:sz w:val="24"/>
+            <w:szCs w:val="24"/>
+            <w:lang w:val="en-US"/>
+          </w:rPr>
+          <w:t>4</w:t>
+        </w:r>
+        <w:r>
+          <w:rPr>
+            <w:color w:val="000000"/>
+            <w:sz w:val="24"/>
+            <w:szCs w:val="24"/>
+            <w:lang w:val="en-US"/>
+          </w:rPr>
+          <w:t xml:space="preserve"> </w:t>
+        </w:r>
+      </w:ins>
+      <w:r>
+        <w:rPr>
+          <w:color w:val="000000"/>
+          <w:sz w:val="24"/>
+          <w:szCs w:val="24"/>
+          <w:lang w:val="en-US"/>
+        </w:rPr>
+        <w:t>and beyond.</w:t>
       </w:r>
     </w:p>
     <w:p>
@@ -235,7 +264,7 @@
         </w:rPr>
         <w:t xml:space="preserve">All three indexes </w:t>
       </w:r>
-      <w:ins w:id="2" w:author="CE" w:date="2023-11-29T08:16:00Z">
+      <w:ins w:id="4" w:author="CE" w:date="2023-11-29T08:16:00Z">
         <w:r>
           <w:rPr>
             <w:color w:val="000000"/>
@@ -253,7 +282,56 @@
           <w:szCs w:val="24"/>
           <w:lang w:val="en-US"/>
         </w:rPr>
-        <w:t>expanded, and answers to 27 frequently asked questions added</w:t>
+        <w:t xml:space="preserve">expanded, and answers to </w:t>
+      </w:r>
+      <w:del w:id="5" w:author="Aphalo, Pedro J" w:date="2024-02-17T23:37:00Z">
+        <w:r>
+          <w:rPr>
+            <w:color w:val="000000"/>
+            <w:sz w:val="24"/>
+            <w:szCs w:val="24"/>
+            <w:lang w:val="en-US"/>
+          </w:rPr>
+          <w:delText xml:space="preserve">27 </w:delText>
+        </w:r>
+      </w:del>
+      <w:ins w:id="6" w:author="Aphalo, Pedro J" w:date="2024-02-17T23:37:00Z">
+        <w:r>
+          <w:rPr>
+            <w:color w:val="000000"/>
+            <w:sz w:val="24"/>
+            <w:szCs w:val="24"/>
+            <w:lang w:val="en-US"/>
+          </w:rPr>
+          <w:t>2</w:t>
+        </w:r>
+        <w:r>
+          <w:rPr>
+            <w:color w:val="000000"/>
+            <w:sz w:val="24"/>
+            <w:szCs w:val="24"/>
+            <w:lang w:val="en-US"/>
+          </w:rPr>
+          <w:t>8</w:t>
+        </w:r>
+        <w:r>
+          <w:rPr>
+            <w:color w:val="000000"/>
+            <w:sz w:val="24"/>
+            <w:szCs w:val="24"/>
+            <w:lang w:val="en-US"/>
+          </w:rPr>
+          <w:t xml:space="preserve"> </w:t>
+        </w:r>
+      </w:ins>
+      <w:r>
+        <w:rPr>
+          <w:color w:val="000000"/>
+          <w:sz w:val="24"/>
+          <w:szCs w:val="24"/>
+          <w:lang w:val="en-US"/>
+        </w:rPr>
+        <w:t>frequently asked questions added</w:t>
       </w:r>
     </w:p>
     <w:p>
@@ -484,7 +562,7 @@
         </w:rPr>
         <w:t>The grammar of graphics</w:t>
       </w:r>
-      <w:ins w:id="3" w:author="CE" w:date="2023-11-29T08:16:00Z">
+      <w:ins w:id="7" w:author="CE" w:date="2023-11-29T08:16:00Z">
         <w:r>
           <w:rPr>
             <w:color w:val="000000"/>
@@ -502,19 +580,8 @@
           <w:szCs w:val="24"/>
           <w:lang w:val="en-US"/>
         </w:rPr>
-        <w:t xml:space="preserve"> described as a language for the construction of data </w:t>
-      </w:r>
-      <w:proofErr w:type="spellStart"/>
-      <w:r>
-        <w:rPr>
-          <w:color w:val="000000"/>
-          <w:sz w:val="24"/>
-          <w:szCs w:val="24"/>
-          <w:lang w:val="en-US"/>
-        </w:rPr>
-        <w:t>visualisations</w:t>
-      </w:r>
-      <w:proofErr w:type="spellEnd"/>
+        <w:t xml:space="preserve"> described as a language for the construction of data visualisations</w:t>
+      </w:r>
     </w:p>
     <w:p>
       <w:pPr>
@@ -573,7 +640,7 @@
         </w:rPr>
         <w:t xml:space="preserve">Coaching to become an independent R user, capable of writing original scripts and </w:t>
       </w:r>
-      <w:del w:id="4" w:author="CE" w:date="2023-11-29T08:17:00Z">
+      <w:del w:id="8" w:author="CE" w:date="2023-11-29T08:17:00Z">
         <w:r>
           <w:rPr>
             <w:color w:val="000000"/>
@@ -661,7 +728,7 @@
         </w:rPr>
         <w:t xml:space="preserve"> is a PhD graduate from the University of Edinburgh, currently </w:t>
       </w:r>
-      <w:ins w:id="5" w:author="Aphalo, Pedro J" w:date="2024-02-17T21:19:00Z">
+      <w:ins w:id="9" w:author="Aphalo, Pedro J" w:date="2024-02-17T21:19:00Z">
         <w:r>
           <w:rPr>
             <w:color w:val="000000"/>
@@ -675,7 +742,46 @@
           <w:color w:val="000000"/>
           <w:shd w:val="clear" w:color="auto" w:fill="FFFFFF"/>
         </w:rPr>
-        <w:t>lecturer at the University of Helsinki. A plant biologist and agriculture scientist with a passion for data, electronics, computers, and photography, in addition to plants. He has been a user of R for 28 years, who first organized an R course for MSc students 21 years ago and is the author of 13 R packages currently in CRAN.</w:t>
+        <w:t xml:space="preserve">lecturer at the University of Helsinki. A plant biologist and agriculture scientist with a passion for data, electronics, computers, and photography, in addition to plants. He has been a user of R for 28 years, who first organized an R course for MSc students 21 years ago and is the author of </w:t>
+      </w:r>
+      <w:del w:id="10" w:author="Aphalo, Pedro J" w:date="2024-02-17T23:34:00Z">
+        <w:r>
+          <w:rPr>
+            <w:color w:val="000000"/>
+            <w:shd w:val="clear" w:color="auto" w:fill="FFFFFF"/>
+          </w:rPr>
+          <w:delText xml:space="preserve">13 </w:delText>
+        </w:r>
+      </w:del>
+      <w:ins w:id="11" w:author="Aphalo, Pedro J" w:date="2024-02-17T23:34:00Z">
+        <w:r>
+          <w:rPr>
+            <w:color w:val="000000"/>
+            <w:shd w:val="clear" w:color="auto" w:fill="FFFFFF"/>
+          </w:rPr>
+          <w:t>1</w:t>
+        </w:r>
+        <w:r>
+          <w:rPr>
+            <w:color w:val="000000"/>
+            <w:shd w:val="clear" w:color="auto" w:fill="FFFFFF"/>
+          </w:rPr>
+          <w:t>4</w:t>
+        </w:r>
+        <w:r>
+          <w:rPr>
+            <w:color w:val="000000"/>
+            <w:shd w:val="clear" w:color="auto" w:fill="FFFFFF"/>
+          </w:rPr>
+          <w:t xml:space="preserve"> </w:t>
+        </w:r>
+      </w:ins>
+      <w:r>
+        <w:rPr>
+          <w:color w:val="000000"/>
+          <w:shd w:val="clear" w:color="auto" w:fill="FFFFFF"/>
+        </w:rPr>
+        <w:t>R packages currently in CRAN.</w:t>
       </w:r>
     </w:p>
     <w:p>
@@ -700,7 +806,7 @@
           <w:szCs w:val="24"/>
         </w:rPr>
       </w:pPr>
-      <w:bookmarkStart w:id="6" w:name="sbauthor"/>
+      <w:bookmarkStart w:id="12" w:name="sbauthor"/>
     </w:p>
     <w:p>
       <w:pPr>
@@ -716,7 +822,6 @@
           <w:sz w:val="24"/>
           <w:szCs w:val="24"/>
         </w:rPr>
-        <w:lastRenderedPageBreak/>
         <w:t>&lt;&lt;series&gt;&gt;</w:t>
       </w:r>
     </w:p>
@@ -788,7 +893,7 @@
         <w:t>As a Language</w:t>
       </w:r>
     </w:p>
-    <w:bookmarkEnd w:id="6"/>
+    <w:bookmarkEnd w:id="12"/>
     <w:p>
       <w:pPr>
         <w:rPr>
@@ -1811,7 +1916,15 @@
         <w:t xml:space="preserve"> </w:t>
       </w:r>
       <w:r>
-        <w:t>This book has been prepared from camera-ready copy provided by the authors.</w:t>
+        <w:t>This book has been prepared from camera-ready copy provided by the author</w:t>
+      </w:r>
+      <w:del w:id="13" w:author="Aphalo, Pedro J" w:date="2024-02-17T23:35:00Z">
+        <w:r>
+          <w:delText>s</w:delText>
+        </w:r>
+      </w:del>
+      <w:r>
+        <w:t>.</w:t>
       </w:r>
     </w:p>
     <w:p>

</xml_diff>